<commit_message>
add etl folder and empty folder
</commit_message>
<xml_diff>
--- a/DOC/Genius Team ETL Project Proposal.docx
+++ b/DOC/Genius Team ETL Project Proposal.docx
@@ -263,16 +263,20 @@
         <w:rPr>
           <w:rFonts w:cstheme="minorHAnsi"/>
         </w:rPr>
-        <w:t xml:space="preserve"> file, will convert to a reference table with us city, state, zip, latitude and longitude)</w:t>
-      </w:r>
-    </w:p>
-    <w:p>
-      <w:pPr>
-        <w:ind w:left="720"/>
-        <w:rPr>
-          <w:rFonts w:cstheme="minorHAnsi"/>
-        </w:rPr>
-      </w:pPr>
+        <w:t xml:space="preserve"> file, will convert to a reference table with us city, state, zip, latitude and longitud</w:t>
+      </w:r>
+      <w:r>
+        <w:rPr>
+          <w:rFonts w:cstheme="minorHAnsi"/>
+        </w:rPr>
+        <w:t>e)</w:t>
+      </w:r>
+      <w:r>
+        <w:rPr>
+          <w:rFonts w:cstheme="minorHAnsi"/>
+        </w:rPr>
+        <w:br/>
+      </w:r>
       <w:hyperlink r:id="rId5" w:history="1">
         <w:r>
           <w:rPr>
@@ -321,14 +325,12 @@
         </w:rPr>
         <w:t xml:space="preserve"> file, 1953-2019 will convert to raw data table and then pull into main table)</w:t>
       </w:r>
-    </w:p>
-    <w:p>
-      <w:pPr>
-        <w:ind w:left="720"/>
-        <w:rPr>
-          <w:rFonts w:cstheme="minorHAnsi"/>
-        </w:rPr>
-      </w:pPr>
+      <w:r>
+        <w:rPr>
+          <w:rFonts w:cstheme="minorHAnsi"/>
+        </w:rPr>
+        <w:br/>
+      </w:r>
       <w:hyperlink r:id="rId6" w:history="1">
         <w:r>
           <w:rPr>
@@ -354,7 +356,7 @@
           <w:numId w:val="4"/>
         </w:numPr>
         <w:rPr>
-          <w:rFonts w:cstheme="minorHAnsi"/>
+          <w:rFonts w:eastAsia="Times New Roman" w:cstheme="minorHAnsi"/>
         </w:rPr>
       </w:pPr>
       <w:r>
@@ -363,14 +365,12 @@
         </w:rPr>
         <w:t>Earthquake data (csv file, 1965-2016 with date, latitude, longitude, type, strength/size)</w:t>
       </w:r>
-    </w:p>
-    <w:p>
-      <w:pPr>
-        <w:ind w:left="720"/>
-        <w:rPr>
-          <w:rFonts w:eastAsia="Times New Roman" w:cstheme="minorHAnsi"/>
-        </w:rPr>
-      </w:pPr>
+      <w:r>
+        <w:rPr>
+          <w:rFonts w:cstheme="minorHAnsi"/>
+        </w:rPr>
+        <w:br/>
+      </w:r>
       <w:hyperlink r:id="rId7" w:anchor="database.csv" w:tgtFrame="_blank" w:history="1">
         <w:r>
           <w:rPr>
@@ -379,8 +379,53 @@
             <w:u w:val="single"/>
             <w:shd w:val="clear" w:color="auto" w:fill="F8F8F8"/>
           </w:rPr>
-          <w:t>https://www.kaggle.co</w:t>
+          <w:t>https://www.kaggle.com/usgs/earthquake-database#database.csv</w:t>
         </w:r>
+      </w:hyperlink>
+    </w:p>
+    <w:p>
+      <w:pPr>
+        <w:rPr>
+          <w:rFonts w:eastAsia="Times New Roman" w:cstheme="minorHAnsi"/>
+        </w:rPr>
+      </w:pPr>
+    </w:p>
+    <w:p>
+      <w:pPr>
+        <w:pStyle w:val="ListParagraph"/>
+        <w:numPr>
+          <w:ilvl w:val="0"/>
+          <w:numId w:val="4"/>
+        </w:numPr>
+        <w:rPr>
+          <w:rFonts w:eastAsia="Times New Roman" w:cstheme="minorHAnsi"/>
+        </w:rPr>
+      </w:pPr>
+      <w:r>
+        <w:rPr>
+          <w:rFonts w:eastAsia="Times New Roman" w:cstheme="minorHAnsi"/>
+        </w:rPr>
+        <w:t xml:space="preserve">Tornados data (csv file 1950-2018 </w:t>
+      </w:r>
+      <w:r>
+        <w:rPr>
+          <w:rFonts w:cstheme="minorHAnsi"/>
+        </w:rPr>
+        <w:t>with date, state, latitude, longitude, type, strength/size</w:t>
+      </w:r>
+      <w:r>
+        <w:rPr>
+          <w:rFonts w:eastAsia="Times New Roman" w:cstheme="minorHAnsi"/>
+        </w:rPr>
+        <w:t>):</w:t>
+      </w:r>
+      <w:r>
+        <w:rPr>
+          <w:rFonts w:eastAsia="Times New Roman" w:cstheme="minorHAnsi"/>
+        </w:rPr>
+        <w:br/>
+      </w:r>
+      <w:hyperlink r:id="rId8" w:tgtFrame="_blank" w:history="1">
         <w:r>
           <w:rPr>
             <w:rFonts w:eastAsia="Times New Roman" w:cstheme="minorHAnsi"/>
@@ -388,16 +433,7 @@
             <w:u w:val="single"/>
             <w:shd w:val="clear" w:color="auto" w:fill="F8F8F8"/>
           </w:rPr>
-          <w:t>m</w:t>
-        </w:r>
-        <w:r>
-          <w:rPr>
-            <w:rFonts w:eastAsia="Times New Roman" w:cstheme="minorHAnsi"/>
-            <w:color w:val="0000FF"/>
-            <w:u w:val="single"/>
-            <w:shd w:val="clear" w:color="auto" w:fill="F8F8F8"/>
-          </w:rPr>
-          <w:t>/usgs/earthquake-database#database.csv</w:t>
+          <w:t>https://www.spc.noaa.gov/wcm/data/1950-2018_actual_tornadoes.csv</w:t>
         </w:r>
       </w:hyperlink>
     </w:p>
@@ -423,158 +459,86 @@
         <w:rPr>
           <w:rFonts w:eastAsia="Times New Roman" w:cstheme="minorHAnsi"/>
         </w:rPr>
-        <w:t xml:space="preserve">Tornados data (csv file 1950-2018 </w:t>
-      </w:r>
-      <w:r>
-        <w:rPr>
-          <w:rFonts w:cstheme="minorHAnsi"/>
-        </w:rPr>
-        <w:t>with date, state, latitude, longitude, type, strength/size</w:t>
+        <w:t xml:space="preserve">Wildfires (csv file 1992-2008 </w:t>
+      </w:r>
+      <w:r>
+        <w:rPr>
+          <w:rFonts w:cstheme="minorHAnsi"/>
+        </w:rPr>
+        <w:t>with date, latitude, longitude, type,</w:t>
+      </w:r>
+      <w:r>
+        <w:rPr>
+          <w:rFonts w:cstheme="minorHAnsi"/>
+        </w:rPr>
+        <w:t xml:space="preserve"> </w:t>
+      </w:r>
+      <w:r>
+        <w:rPr>
+          <w:rFonts w:cstheme="minorHAnsi"/>
+        </w:rPr>
+        <w:t>strength/size</w:t>
       </w:r>
       <w:r>
         <w:rPr>
           <w:rFonts w:eastAsia="Times New Roman" w:cstheme="minorHAnsi"/>
         </w:rPr>
-        <w:t>):</w:t>
-      </w:r>
-    </w:p>
-    <w:bookmarkStart w:id="0" w:name="_GoBack"/>
-    <w:p>
-      <w:pPr>
-        <w:ind w:left="720"/>
+        <w:t>)</w:t>
+      </w:r>
+      <w:r>
         <w:rPr>
           <w:rFonts w:eastAsia="Times New Roman" w:cstheme="minorHAnsi"/>
         </w:rPr>
-      </w:pPr>
-      <w:r>
-        <w:rPr>
-          <w:rFonts w:cstheme="minorHAnsi"/>
-        </w:rPr>
+        <w:br/>
+      </w:r>
+      <w:bookmarkStart w:id="0" w:name="_GoBack"/>
+      <w:r>
         <w:fldChar w:fldCharType="begin"/>
       </w:r>
       <w:r>
-        <w:rPr>
-          <w:rFonts w:cstheme="minorHAnsi"/>
-        </w:rPr>
-        <w:instrText xml:space="preserve"> HYPERLINK "https://www.spc.noaa.gov/wcm/data/1950-2018_actual_tornadoes.csv" \t "_blank" </w:instrText>
-      </w:r>
-      <w:r>
-        <w:rPr>
-          <w:rFonts w:cstheme="minorHAnsi"/>
-        </w:rPr>
+        <w:instrText xml:space="preserve"> HYPERLINK "https://catalog.data.gov/dataset/fire-program-analysis-fire-occurrence-database-feature-layer" </w:instrText>
+      </w:r>
+      <w:r>
         <w:fldChar w:fldCharType="separate"/>
       </w:r>
       <w:r>
         <w:rPr>
+          <w:rStyle w:val="Hyperlink"/>
           <w:rFonts w:eastAsia="Times New Roman" w:cstheme="minorHAnsi"/>
-          <w:color w:val="0000FF"/>
-          <w:u w:val="single"/>
-          <w:shd w:val="clear" w:color="auto" w:fill="F8F8F8"/>
-        </w:rPr>
-        <w:t>https://www.spc.noaa.gov/wcm/data/1950-2018_actual_tornadoes.csv</w:t>
-      </w:r>
-      <w:r>
-        <w:rPr>
+        </w:rPr>
+        <w:t>https://catalog.data.gov/dataset/fire-program-analysis-fire-occurrence-database-feature-layer</w:t>
+      </w:r>
+      <w:r>
+        <w:rPr>
+          <w:rStyle w:val="Hyperlink"/>
           <w:rFonts w:eastAsia="Times New Roman" w:cstheme="minorHAnsi"/>
-          <w:color w:val="0000FF"/>
-          <w:u w:val="single"/>
-          <w:shd w:val="clear" w:color="auto" w:fill="F8F8F8"/>
         </w:rPr>
         <w:fldChar w:fldCharType="end"/>
       </w:r>
-    </w:p>
-    <w:bookmarkEnd w:id="0"/>
-    <w:p>
-      <w:pPr>
-        <w:rPr>
-          <w:rFonts w:eastAsia="Times New Roman" w:cstheme="minorHAnsi"/>
-        </w:rPr>
-      </w:pPr>
-    </w:p>
-    <w:p>
-      <w:pPr>
-        <w:pStyle w:val="ListParagraph"/>
-        <w:numPr>
-          <w:ilvl w:val="0"/>
-          <w:numId w:val="4"/>
-        </w:numPr>
-        <w:rPr>
-          <w:rFonts w:eastAsia="Times New Roman" w:cstheme="minorHAnsi"/>
-        </w:rPr>
-      </w:pPr>
-      <w:r>
-        <w:rPr>
-          <w:rFonts w:eastAsia="Times New Roman" w:cstheme="minorHAnsi"/>
-        </w:rPr>
-        <w:t xml:space="preserve">Wildfires (csv file 1992-2008 </w:t>
-      </w:r>
-      <w:r>
-        <w:rPr>
-          <w:rFonts w:cstheme="minorHAnsi"/>
-        </w:rPr>
-        <w:t xml:space="preserve">with date, latitude, longitude, </w:t>
-      </w:r>
-      <w:proofErr w:type="spellStart"/>
-      <w:proofErr w:type="gramStart"/>
-      <w:r>
-        <w:rPr>
-          <w:rFonts w:cstheme="minorHAnsi"/>
-        </w:rPr>
-        <w:t>type,strength</w:t>
-      </w:r>
-      <w:proofErr w:type="spellEnd"/>
-      <w:proofErr w:type="gramEnd"/>
-      <w:r>
-        <w:rPr>
-          <w:rFonts w:cstheme="minorHAnsi"/>
-        </w:rPr>
-        <w:t>/size</w:t>
-      </w:r>
-      <w:r>
-        <w:rPr>
-          <w:rFonts w:eastAsia="Times New Roman" w:cstheme="minorHAnsi"/>
-        </w:rPr>
-        <w:t>)</w:t>
-      </w:r>
-    </w:p>
-    <w:p>
-      <w:pPr>
-        <w:ind w:left="720"/>
-        <w:rPr>
-          <w:rFonts w:eastAsia="Times New Roman" w:cstheme="minorHAnsi"/>
-        </w:rPr>
-      </w:pPr>
-      <w:hyperlink r:id="rId8" w:history="1">
-        <w:r>
-          <w:rPr>
-            <w:rStyle w:val="Hyperlink"/>
-            <w:rFonts w:eastAsia="Times New Roman" w:cstheme="minorHAnsi"/>
-          </w:rPr>
-          <w:t>https://catalog.data.gov/dataset/fire-program-analysis-fire-occurrence-database-feature-layer</w:t>
-        </w:r>
-      </w:hyperlink>
-    </w:p>
-    <w:p>
-      <w:pPr>
-        <w:rPr>
-          <w:rFonts w:cstheme="minorHAnsi"/>
-        </w:rPr>
-      </w:pPr>
-    </w:p>
-    <w:p>
-      <w:pPr>
-        <w:rPr>
-          <w:rFonts w:cstheme="minorHAnsi"/>
-          <w:b/>
-          <w:bCs/>
-        </w:rPr>
-      </w:pPr>
-      <w:r>
-        <w:rPr>
-          <w:rFonts w:cstheme="minorHAnsi"/>
-          <w:b/>
-          <w:bCs/>
-        </w:rPr>
+      <w:bookmarkEnd w:id="0"/>
+    </w:p>
+    <w:p>
+      <w:pPr>
+        <w:rPr>
+          <w:rFonts w:cstheme="minorHAnsi"/>
+        </w:rPr>
+      </w:pPr>
+    </w:p>
+    <w:p>
+      <w:pPr>
+        <w:rPr>
+          <w:rFonts w:cstheme="minorHAnsi"/>
+          <w:b/>
+          <w:bCs/>
+        </w:rPr>
+      </w:pPr>
+      <w:r>
+        <w:rPr>
+          <w:rFonts w:cstheme="minorHAnsi"/>
+          <w:b/>
+          <w:bCs/>
+        </w:rPr>
+        <w:lastRenderedPageBreak/>
         <w:t>Proposed ETL:</w:t>
       </w:r>
     </w:p>
@@ -716,25 +680,7 @@
         <w:rPr>
           <w:rFonts w:cstheme="minorHAnsi"/>
         </w:rPr>
-        <w:t xml:space="preserve"> reference table ba</w:t>
-      </w:r>
-      <w:r>
-        <w:rPr>
-          <w:rFonts w:cstheme="minorHAnsi"/>
-        </w:rPr>
-        <w:t xml:space="preserve">sed on the </w:t>
-      </w:r>
-      <w:r>
-        <w:rPr>
-          <w:rFonts w:cstheme="minorHAnsi"/>
-        </w:rPr>
-        <w:t>US_ZIP_CODE_LAT_LONG</w:t>
-      </w:r>
-      <w:r>
-        <w:rPr>
-          <w:rFonts w:cstheme="minorHAnsi"/>
-        </w:rPr>
-        <w:t xml:space="preserve"> input file</w:t>
+        <w:t xml:space="preserve"> reference table based on the US_ZIP_CODE_LAT_LONG input file</w:t>
       </w:r>
     </w:p>
     <w:p>
@@ -1081,7 +1027,6 @@
           <w:sz w:val="24"/>
           <w:szCs w:val="24"/>
         </w:rPr>
-        <w:lastRenderedPageBreak/>
         <w:t xml:space="preserve">At </w:t>
       </w:r>
       <w:r>
@@ -1127,6 +1072,7 @@
           <w:sz w:val="24"/>
           <w:szCs w:val="24"/>
         </w:rPr>
+        <w:lastRenderedPageBreak/>
         <w:t>E</w:t>
       </w:r>
       <w:r>
@@ -2367,6 +2313,18 @@
       <w:u w:val="single"/>
     </w:rPr>
   </w:style>
+  <w:style w:type="character" w:styleId="FollowedHyperlink">
+    <w:name w:val="FollowedHyperlink"/>
+    <w:basedOn w:val="DefaultParagraphFont"/>
+    <w:uiPriority w:val="99"/>
+    <w:semiHidden/>
+    <w:unhideWhenUsed/>
+    <w:rsid w:val="004569DB"/>
+    <w:rPr>
+      <w:color w:val="954F72" w:themeColor="followedHyperlink"/>
+      <w:u w:val="single"/>
+    </w:rPr>
+  </w:style>
 </w:styles>
 </file>
 

</xml_diff>